<commit_message>
Added extra information to the data deduplication documents
</commit_message>
<xml_diff>
--- a/Windows Server/Data deduplication/Explain.docx
+++ b/Windows Server/Data deduplication/Explain.docx
@@ -150,6 +150,7 @@
       </w:pPr>
       <w:r>
         <w:rPr>
+          <w:noProof/>
           <w:sz w:val="24"/>
           <w:szCs w:val="24"/>
         </w:rPr>
@@ -269,6 +270,7 @@
       </w:pPr>
       <w:r>
         <w:rPr>
+          <w:noProof/>
           <w:sz w:val="24"/>
           <w:szCs w:val="24"/>
         </w:rPr>
@@ -359,6 +361,7 @@
       </w:pPr>
       <w:r>
         <w:rPr>
+          <w:noProof/>
           <w:sz w:val="24"/>
           <w:szCs w:val="24"/>
         </w:rPr>
@@ -439,6 +442,7 @@
       </w:pPr>
       <w:r>
         <w:rPr>
+          <w:noProof/>
           <w:sz w:val="24"/>
           <w:szCs w:val="24"/>
         </w:rPr>
@@ -512,6 +516,7 @@
       </w:pPr>
       <w:r>
         <w:rPr>
+          <w:noProof/>
           <w:sz w:val="24"/>
           <w:szCs w:val="24"/>
         </w:rPr>
@@ -624,6 +629,7 @@
       </w:pPr>
       <w:r>
         <w:rPr>
+          <w:noProof/>
           <w:sz w:val="24"/>
           <w:szCs w:val="24"/>
         </w:rPr>
@@ -704,6 +710,7 @@
       </w:pPr>
       <w:r>
         <w:rPr>
+          <w:noProof/>
           <w:sz w:val="24"/>
           <w:szCs w:val="24"/>
         </w:rPr>
@@ -806,6 +813,76 @@
           <w:szCs w:val="24"/>
         </w:rPr>
       </w:pPr>
+      <w:proofErr w:type="gramStart"/>
+      <w:r>
+        <w:rPr>
+          <w:sz w:val="24"/>
+          <w:szCs w:val="24"/>
+        </w:rPr>
+        <w:t>This will</w:t>
+      </w:r>
+      <w:proofErr w:type="gramEnd"/>
+      <w:r>
+        <w:rPr>
+          <w:sz w:val="24"/>
+          <w:szCs w:val="24"/>
+        </w:rPr>
+        <w:t xml:space="preserve"> </w:t>
+      </w:r>
+      <w:proofErr w:type="spellStart"/>
+      <w:r>
+        <w:rPr>
+          <w:sz w:val="24"/>
+          <w:szCs w:val="24"/>
+        </w:rPr>
+        <w:t>dedup</w:t>
+      </w:r>
+      <w:proofErr w:type="spellEnd"/>
+      <w:r>
+        <w:rPr>
+          <w:sz w:val="24"/>
+          <w:szCs w:val="24"/>
+        </w:rPr>
+        <w:t xml:space="preserve"> files older than 1 day. Set to 0 to </w:t>
+      </w:r>
+      <w:proofErr w:type="spellStart"/>
+      <w:r>
+        <w:rPr>
+          <w:sz w:val="24"/>
+          <w:szCs w:val="24"/>
+        </w:rPr>
+        <w:t>dedup</w:t>
+      </w:r>
+      <w:proofErr w:type="spellEnd"/>
+      <w:r>
+        <w:rPr>
+          <w:sz w:val="24"/>
+          <w:szCs w:val="24"/>
+        </w:rPr>
+        <w:t xml:space="preserve"> any fil</w:t>
+      </w:r>
+      <w:r>
+        <w:rPr>
+          <w:sz w:val="24"/>
+          <w:szCs w:val="24"/>
+        </w:rPr>
+        <w:t xml:space="preserve">e on the volume at the time the </w:t>
+      </w:r>
+      <w:r>
+        <w:rPr>
+          <w:sz w:val="24"/>
+          <w:szCs w:val="24"/>
+        </w:rPr>
+        <w:t>job runs.</w:t>
+      </w:r>
+    </w:p>
+    <w:p>
+      <w:pPr>
+        <w:rPr>
+          <w:sz w:val="24"/>
+          <w:szCs w:val="24"/>
+        </w:rPr>
+      </w:pPr>
       <w:r>
         <w:rPr>
           <w:sz w:val="24"/>
@@ -823,6 +900,7 @@
       </w:pPr>
       <w:r>
         <w:rPr>
+          <w:noProof/>
           <w:sz w:val="24"/>
           <w:szCs w:val="24"/>
         </w:rPr>
@@ -872,6 +950,7 @@
       </w:pPr>
       <w:r>
         <w:rPr>
+          <w:noProof/>
           <w:sz w:val="24"/>
           <w:szCs w:val="24"/>
         </w:rPr>
@@ -992,95 +1071,177 @@
           <w:szCs w:val="24"/>
         </w:rPr>
       </w:pPr>
-    </w:p>
-    <w:p>
-      <w:pPr>
-        <w:rPr>
-          <w:sz w:val="24"/>
-          <w:szCs w:val="24"/>
-        </w:rPr>
-      </w:pPr>
-      <w:r>
-        <w:rPr>
-          <w:sz w:val="24"/>
-          <w:szCs w:val="24"/>
-        </w:rPr>
-        <w:t>Start a scheduled task:</w:t>
-      </w:r>
-    </w:p>
-    <w:p>
-      <w:pPr>
-        <w:rPr>
-          <w:sz w:val="24"/>
-          <w:szCs w:val="24"/>
-        </w:rPr>
-      </w:pPr>
-      <w:r>
-        <w:rPr>
-          <w:sz w:val="24"/>
-          <w:szCs w:val="24"/>
-        </w:rPr>
-        <w:t>Start-</w:t>
-      </w:r>
-      <w:proofErr w:type="spellStart"/>
-      <w:r>
-        <w:rPr>
-          <w:sz w:val="24"/>
-          <w:szCs w:val="24"/>
-        </w:rPr>
-        <w:t>ScheduledTask</w:t>
-      </w:r>
-      <w:proofErr w:type="spellEnd"/>
-      <w:r>
-        <w:rPr>
-          <w:sz w:val="24"/>
-          <w:szCs w:val="24"/>
-        </w:rPr>
-        <w:t xml:space="preserve"> -</w:t>
-      </w:r>
-      <w:proofErr w:type="spellStart"/>
-      <w:r>
-        <w:rPr>
-          <w:sz w:val="24"/>
-          <w:szCs w:val="24"/>
-        </w:rPr>
-        <w:t>TaskPath</w:t>
-      </w:r>
-      <w:proofErr w:type="spellEnd"/>
-      <w:r>
-        <w:rPr>
-          <w:sz w:val="24"/>
-          <w:szCs w:val="24"/>
-        </w:rPr>
-        <w:t xml:space="preserve"> \Microsoft\Windows\Deduplication\ -</w:t>
-      </w:r>
-      <w:proofErr w:type="spellStart"/>
-      <w:r>
-        <w:rPr>
-          <w:sz w:val="24"/>
-          <w:szCs w:val="24"/>
-        </w:rPr>
-        <w:t>TaskName</w:t>
-      </w:r>
-      <w:proofErr w:type="spellEnd"/>
-      <w:r>
-        <w:rPr>
-          <w:sz w:val="24"/>
-          <w:szCs w:val="24"/>
-        </w:rPr>
-        <w:t xml:space="preserve"> </w:t>
-      </w:r>
-      <w:proofErr w:type="spellStart"/>
-      <w:r>
-        <w:rPr>
-          <w:sz w:val="24"/>
-          <w:szCs w:val="24"/>
-        </w:rPr>
-        <w:t>BackgroundOptimization</w:t>
-      </w:r>
+      <w:r>
+        <w:rPr>
+          <w:sz w:val="24"/>
+          <w:szCs w:val="24"/>
+        </w:rPr>
+        <w:drawing>
+          <wp:inline distT="0" distB="0" distL="0" distR="0" wp14:anchorId="5AFEB1FA" wp14:editId="615C6740">
+            <wp:extent cx="5943600" cy="796925"/>
+            <wp:effectExtent l="0" t="0" r="0" b="3175"/>
+            <wp:docPr id="10" name="Picture 10"/>
+            <wp:cNvGraphicFramePr>
+              <a:graphicFrameLocks xmlns:a="http://schemas.openxmlformats.org/drawingml/2006/main" noChangeAspect="1"/>
+            </wp:cNvGraphicFramePr>
+            <a:graphic xmlns:a="http://schemas.openxmlformats.org/drawingml/2006/main">
+              <a:graphicData uri="http://schemas.openxmlformats.org/drawingml/2006/picture">
+                <pic:pic xmlns:pic="http://schemas.openxmlformats.org/drawingml/2006/picture">
+                  <pic:nvPicPr>
+                    <pic:cNvPr id="0" name=""/>
+                    <pic:cNvPicPr/>
+                  </pic:nvPicPr>
+                  <pic:blipFill>
+                    <a:blip r:embed="rId14"/>
+                    <a:stretch>
+                      <a:fillRect/>
+                    </a:stretch>
+                  </pic:blipFill>
+                  <pic:spPr>
+                    <a:xfrm>
+                      <a:off x="0" y="0"/>
+                      <a:ext cx="5943600" cy="796925"/>
+                    </a:xfrm>
+                    <a:prstGeom prst="rect">
+                      <a:avLst/>
+                    </a:prstGeom>
+                  </pic:spPr>
+                </pic:pic>
+              </a:graphicData>
+            </a:graphic>
+          </wp:inline>
+        </w:drawing>
+      </w:r>
+    </w:p>
+    <w:p>
+      <w:pPr>
+        <w:rPr>
+          <w:sz w:val="24"/>
+          <w:szCs w:val="24"/>
+        </w:rPr>
+      </w:pPr>
+      <w:r>
+        <w:rPr>
+          <w:sz w:val="24"/>
+          <w:szCs w:val="24"/>
+        </w:rPr>
+        <w:t>Wait some time and then check the volume free space</w:t>
+      </w:r>
+      <w:r>
+        <w:rPr>
+          <w:sz w:val="24"/>
+          <w:szCs w:val="24"/>
+        </w:rPr>
+        <w:t>.</w:t>
+      </w:r>
+    </w:p>
+    <w:p>
+      <w:pPr>
+        <w:rPr>
+          <w:sz w:val="24"/>
+          <w:szCs w:val="24"/>
+        </w:rPr>
+      </w:pPr>
+      <w:r>
+        <w:rPr>
+          <w:sz w:val="24"/>
+          <w:szCs w:val="24"/>
+        </w:rPr>
+        <w:drawing>
+          <wp:inline distT="0" distB="0" distL="0" distR="0" wp14:anchorId="32202AB6" wp14:editId="32787DB6">
+            <wp:extent cx="5943600" cy="853440"/>
+            <wp:effectExtent l="0" t="0" r="0" b="3810"/>
+            <wp:docPr id="11" name="Picture 11"/>
+            <wp:cNvGraphicFramePr>
+              <a:graphicFrameLocks xmlns:a="http://schemas.openxmlformats.org/drawingml/2006/main" noChangeAspect="1"/>
+            </wp:cNvGraphicFramePr>
+            <a:graphic xmlns:a="http://schemas.openxmlformats.org/drawingml/2006/main">
+              <a:graphicData uri="http://schemas.openxmlformats.org/drawingml/2006/picture">
+                <pic:pic xmlns:pic="http://schemas.openxmlformats.org/drawingml/2006/picture">
+                  <pic:nvPicPr>
+                    <pic:cNvPr id="0" name=""/>
+                    <pic:cNvPicPr/>
+                  </pic:nvPicPr>
+                  <pic:blipFill>
+                    <a:blip r:embed="rId15"/>
+                    <a:stretch>
+                      <a:fillRect/>
+                    </a:stretch>
+                  </pic:blipFill>
+                  <pic:spPr>
+                    <a:xfrm>
+                      <a:off x="0" y="0"/>
+                      <a:ext cx="5943600" cy="853440"/>
+                    </a:xfrm>
+                    <a:prstGeom prst="rect">
+                      <a:avLst/>
+                    </a:prstGeom>
+                  </pic:spPr>
+                </pic:pic>
+              </a:graphicData>
+            </a:graphic>
+          </wp:inline>
+        </w:drawing>
+      </w:r>
+    </w:p>
+    <w:p>
+      <w:pPr>
+        <w:rPr>
+          <w:sz w:val="24"/>
+          <w:szCs w:val="24"/>
+        </w:rPr>
+      </w:pPr>
+      <w:r>
+        <w:rPr>
+          <w:sz w:val="24"/>
+          <w:szCs w:val="24"/>
+        </w:rPr>
+        <w:drawing>
+          <wp:inline distT="0" distB="0" distL="0" distR="0" wp14:anchorId="74CF8CCD" wp14:editId="5B0B9537">
+            <wp:extent cx="3161511" cy="3306471"/>
+            <wp:effectExtent l="0" t="0" r="1270" b="8255"/>
+            <wp:docPr id="12" name="Picture 12"/>
+            <wp:cNvGraphicFramePr>
+              <a:graphicFrameLocks xmlns:a="http://schemas.openxmlformats.org/drawingml/2006/main" noChangeAspect="1"/>
+            </wp:cNvGraphicFramePr>
+            <a:graphic xmlns:a="http://schemas.openxmlformats.org/drawingml/2006/main">
+              <a:graphicData uri="http://schemas.openxmlformats.org/drawingml/2006/picture">
+                <pic:pic xmlns:pic="http://schemas.openxmlformats.org/drawingml/2006/picture">
+                  <pic:nvPicPr>
+                    <pic:cNvPr id="0" name=""/>
+                    <pic:cNvPicPr/>
+                  </pic:nvPicPr>
+                  <pic:blipFill>
+                    <a:blip r:embed="rId16"/>
+                    <a:stretch>
+                      <a:fillRect/>
+                    </a:stretch>
+                  </pic:blipFill>
+                  <pic:spPr>
+                    <a:xfrm>
+                      <a:off x="0" y="0"/>
+                      <a:ext cx="3167298" cy="3312523"/>
+                    </a:xfrm>
+                    <a:prstGeom prst="rect">
+                      <a:avLst/>
+                    </a:prstGeom>
+                  </pic:spPr>
+                </pic:pic>
+              </a:graphicData>
+            </a:graphic>
+          </wp:inline>
+        </w:drawing>
+      </w:r>
+    </w:p>
+    <w:p>
+      <w:pPr>
+        <w:rPr>
+          <w:sz w:val="24"/>
+          <w:szCs w:val="24"/>
+        </w:rPr>
+      </w:pPr>
       <w:bookmarkStart w:id="0" w:name="_GoBack"/>
       <w:bookmarkEnd w:id="0"/>
-      <w:proofErr w:type="spellEnd"/>
     </w:p>
     <w:sectPr>
       <w:pgSz w:w="12240" w:h="15840"/>

</xml_diff>